<commit_message>
Restruturação - pasta diagramas gerais
</commit_message>
<xml_diff>
--- a/Docs/Relatório Intermédio V1.docx
+++ b/Docs/Relatório Intermédio V1.docx
@@ -7167,8 +7167,6 @@
         <w:pStyle w:val="Cabealho2"/>
       </w:pPr>
       <w:bookmarkStart w:id="11" w:name="_Toc499571175"/>
-      <w:bookmarkStart w:id="12" w:name="_GoBack"/>
-      <w:bookmarkEnd w:id="12"/>
       <w:r>
         <w:rPr>
           <w:noProof/>
@@ -7254,7 +7252,7 @@
           <w:color w:val="4472C4" w:themeColor="accent1"/>
         </w:rPr>
       </w:pPr>
-      <w:bookmarkStart w:id="13" w:name="_Toc499571176"/>
+      <w:bookmarkStart w:id="12" w:name="_Toc499571176"/>
       <w:r>
         <w:rPr>
           <w:color w:val="4472C4" w:themeColor="accent1"/>
@@ -7262,18 +7260,18 @@
         <w:lastRenderedPageBreak/>
         <w:t>Descrição de Casos de Uso</w:t>
       </w:r>
+      <w:bookmarkEnd w:id="12"/>
+    </w:p>
+    <w:p/>
+    <w:p>
+      <w:pPr>
+        <w:pStyle w:val="Cabealho2"/>
+      </w:pPr>
+      <w:bookmarkStart w:id="13" w:name="_Toc499571177"/>
+      <w:r>
+        <w:t>Inserir Comentário</w:t>
+      </w:r>
       <w:bookmarkEnd w:id="13"/>
-    </w:p>
-    <w:p/>
-    <w:p>
-      <w:pPr>
-        <w:pStyle w:val="Cabealho2"/>
-      </w:pPr>
-      <w:bookmarkStart w:id="14" w:name="_Toc499571177"/>
-      <w:r>
-        <w:t>Inserir Comentário</w:t>
-      </w:r>
-      <w:bookmarkEnd w:id="14"/>
     </w:p>
     <w:p>
       <w:r>
@@ -7538,12 +7536,12 @@
       <w:pPr>
         <w:pStyle w:val="Cabealho2"/>
       </w:pPr>
-      <w:bookmarkStart w:id="15" w:name="_Toc499571178"/>
+      <w:bookmarkStart w:id="14" w:name="_Toc499571178"/>
       <w:r>
         <w:lastRenderedPageBreak/>
         <w:t>Alterar Comentário</w:t>
       </w:r>
-      <w:bookmarkEnd w:id="15"/>
+      <w:bookmarkEnd w:id="14"/>
     </w:p>
     <w:p>
       <w:r>
@@ -7781,12 +7779,12 @@
       <w:pPr>
         <w:pStyle w:val="Cabealho2"/>
       </w:pPr>
-      <w:bookmarkStart w:id="16" w:name="_Toc499571179"/>
+      <w:bookmarkStart w:id="15" w:name="_Toc499571179"/>
       <w:r>
         <w:lastRenderedPageBreak/>
         <w:t>Consultar Comentário</w:t>
       </w:r>
-      <w:bookmarkEnd w:id="16"/>
+      <w:bookmarkEnd w:id="15"/>
     </w:p>
     <w:p>
       <w:r>
@@ -7980,12 +7978,12 @@
       <w:pPr>
         <w:pStyle w:val="Cabealho2"/>
       </w:pPr>
-      <w:bookmarkStart w:id="17" w:name="_Toc499571180"/>
+      <w:bookmarkStart w:id="16" w:name="_Toc499571180"/>
       <w:r>
         <w:lastRenderedPageBreak/>
         <w:t>Eliminar Comentário</w:t>
       </w:r>
-      <w:bookmarkEnd w:id="17"/>
+      <w:bookmarkEnd w:id="16"/>
     </w:p>
     <w:p>
       <w:r>
@@ -8215,12 +8213,12 @@
       <w:pPr>
         <w:pStyle w:val="Cabealho2"/>
       </w:pPr>
-      <w:bookmarkStart w:id="18" w:name="_Toc499571181"/>
+      <w:bookmarkStart w:id="17" w:name="_Toc499571181"/>
       <w:r>
         <w:lastRenderedPageBreak/>
         <w:t>Criar Turista</w:t>
       </w:r>
-      <w:bookmarkEnd w:id="18"/>
+      <w:bookmarkEnd w:id="17"/>
     </w:p>
     <w:p>
       <w:pPr>
@@ -8544,12 +8542,12 @@
       <w:pPr>
         <w:pStyle w:val="Cabealho2"/>
       </w:pPr>
-      <w:bookmarkStart w:id="19" w:name="_Toc499571182"/>
+      <w:bookmarkStart w:id="18" w:name="_Toc499571182"/>
       <w:r>
         <w:lastRenderedPageBreak/>
         <w:t>Editar turista</w:t>
       </w:r>
-      <w:bookmarkEnd w:id="19"/>
+      <w:bookmarkEnd w:id="18"/>
     </w:p>
     <w:p>
       <w:r>
@@ -8764,12 +8762,12 @@
       <w:pPr>
         <w:pStyle w:val="Cabealho2"/>
       </w:pPr>
-      <w:bookmarkStart w:id="20" w:name="_Toc499571183"/>
+      <w:bookmarkStart w:id="19" w:name="_Toc499571183"/>
       <w:r>
         <w:lastRenderedPageBreak/>
         <w:t>Consultar Turista</w:t>
       </w:r>
-      <w:bookmarkEnd w:id="20"/>
+      <w:bookmarkEnd w:id="19"/>
     </w:p>
     <w:p>
       <w:r>
@@ -8899,12 +8897,12 @@
       <w:pPr>
         <w:pStyle w:val="Cabealho2"/>
       </w:pPr>
-      <w:bookmarkStart w:id="21" w:name="_Toc499571184"/>
+      <w:bookmarkStart w:id="20" w:name="_Toc499571184"/>
       <w:r>
         <w:lastRenderedPageBreak/>
         <w:t>Desativar turista</w:t>
       </w:r>
-      <w:bookmarkEnd w:id="21"/>
+      <w:bookmarkEnd w:id="20"/>
     </w:p>
     <w:p>
       <w:r>
@@ -9071,12 +9069,12 @@
       <w:pPr>
         <w:pStyle w:val="Cabealho2"/>
       </w:pPr>
-      <w:bookmarkStart w:id="22" w:name="_Toc499571185"/>
+      <w:bookmarkStart w:id="21" w:name="_Toc499571185"/>
       <w:r>
         <w:lastRenderedPageBreak/>
         <w:t>Newsletter Automático</w:t>
       </w:r>
-      <w:bookmarkEnd w:id="22"/>
+      <w:bookmarkEnd w:id="21"/>
     </w:p>
     <w:p>
       <w:r>
@@ -9205,12 +9203,12 @@
       <w:pPr>
         <w:pStyle w:val="Cabealho2"/>
       </w:pPr>
-      <w:bookmarkStart w:id="23" w:name="_Toc499571186"/>
+      <w:bookmarkStart w:id="22" w:name="_Toc499571186"/>
       <w:r>
         <w:lastRenderedPageBreak/>
         <w:t>Consultar Newsletter</w:t>
       </w:r>
-      <w:bookmarkEnd w:id="23"/>
+      <w:bookmarkEnd w:id="22"/>
     </w:p>
     <w:p>
       <w:r>
@@ -9432,11 +9430,11 @@
       <w:pPr>
         <w:pStyle w:val="Cabealho2"/>
       </w:pPr>
-      <w:bookmarkStart w:id="24" w:name="_Toc499571187"/>
+      <w:bookmarkStart w:id="23" w:name="_Toc499571187"/>
       <w:r>
         <w:t>Diagrama de Sequência – Inserir comentário</w:t>
       </w:r>
-      <w:bookmarkEnd w:id="24"/>
+      <w:bookmarkEnd w:id="23"/>
     </w:p>
     <w:p>
       <w:r>
@@ -9512,7 +9510,7 @@
       <w:pPr>
         <w:pStyle w:val="Cabealho2"/>
       </w:pPr>
-      <w:bookmarkStart w:id="25" w:name="_Toc499571188"/>
+      <w:bookmarkStart w:id="24" w:name="_Toc499571188"/>
       <w:r>
         <w:rPr>
           <w:noProof/>
@@ -9585,18 +9583,17 @@
       <w:r>
         <w:t>Diagrama de Sequência – Alterar Comentário</w:t>
       </w:r>
-      <w:bookmarkEnd w:id="25"/>
+      <w:bookmarkEnd w:id="24"/>
     </w:p>
     <w:p>
       <w:pPr>
         <w:pStyle w:val="Cabealho2"/>
       </w:pPr>
-      <w:bookmarkStart w:id="26" w:name="_Toc499571189"/>
+      <w:bookmarkStart w:id="25" w:name="_Toc499571189"/>
       <w:r>
         <w:rPr>
           <w:noProof/>
         </w:rPr>
-        <w:lastRenderedPageBreak/>
         <w:drawing>
           <wp:anchor distT="0" distB="0" distL="114300" distR="114300" simplePos="0" relativeHeight="251662336" behindDoc="1" locked="0" layoutInCell="1" allowOverlap="1">
             <wp:simplePos x="0" y="0"/>
@@ -9664,7 +9661,7 @@
       <w:r>
         <w:t>Diagrama de Sequência – Consultar Comentário</w:t>
       </w:r>
-      <w:bookmarkEnd w:id="26"/>
+      <w:bookmarkEnd w:id="25"/>
     </w:p>
     <w:p>
       <w:r>
@@ -9675,12 +9672,12 @@
       <w:pPr>
         <w:pStyle w:val="Cabealho2"/>
       </w:pPr>
-      <w:bookmarkStart w:id="27" w:name="_Toc499571190"/>
+      <w:bookmarkStart w:id="26" w:name="_Toc499571190"/>
       <w:r>
         <w:lastRenderedPageBreak/>
         <w:t>Diagrama de Sequência – Eliminar comentário</w:t>
       </w:r>
-      <w:bookmarkEnd w:id="27"/>
+      <w:bookmarkEnd w:id="26"/>
     </w:p>
     <w:p>
       <w:r>
@@ -9769,12 +9766,12 @@
       <w:pPr>
         <w:pStyle w:val="Cabealho2"/>
       </w:pPr>
-      <w:bookmarkStart w:id="28" w:name="_Toc499571191"/>
+      <w:bookmarkStart w:id="27" w:name="_Toc499571191"/>
       <w:r>
         <w:lastRenderedPageBreak/>
         <w:t>Diagrama de sequência – Criar turista</w:t>
       </w:r>
-      <w:bookmarkEnd w:id="28"/>
+      <w:bookmarkEnd w:id="27"/>
     </w:p>
     <w:p>
       <w:r>
@@ -9842,12 +9839,12 @@
         <w:pStyle w:val="Cabealho2"/>
         <w:ind w:firstLine="708"/>
       </w:pPr>
-      <w:bookmarkStart w:id="29" w:name="_Toc499571192"/>
+      <w:bookmarkStart w:id="28" w:name="_Toc499571192"/>
       <w:r>
         <w:lastRenderedPageBreak/>
         <w:t>Diagrama de sequência – Consultar turista</w:t>
       </w:r>
-      <w:bookmarkEnd w:id="29"/>
+      <w:bookmarkEnd w:id="28"/>
     </w:p>
     <w:p>
       <w:r>
@@ -9920,7 +9917,7 @@
           <w:tab w:val="left" w:pos="2655"/>
         </w:tabs>
       </w:pPr>
-      <w:bookmarkStart w:id="30" w:name="_Toc499571193"/>
+      <w:bookmarkStart w:id="29" w:name="_Toc499571193"/>
       <w:r>
         <w:lastRenderedPageBreak/>
         <w:t>Diagrama de sequência – Editar Turista</w:t>
@@ -9971,7 +9968,7 @@
           </wp:inline>
         </w:drawing>
       </w:r>
-      <w:bookmarkEnd w:id="30"/>
+      <w:bookmarkEnd w:id="29"/>
       <w:r>
         <w:tab/>
       </w:r>
@@ -9996,12 +9993,12 @@
           <w:tab w:val="left" w:pos="4605"/>
         </w:tabs>
       </w:pPr>
-      <w:bookmarkStart w:id="31" w:name="_Toc499571194"/>
+      <w:bookmarkStart w:id="30" w:name="_Toc499571194"/>
       <w:r>
         <w:lastRenderedPageBreak/>
         <w:t>Diagrama de sequência - Desativar turista</w:t>
       </w:r>
-      <w:bookmarkEnd w:id="31"/>
+      <w:bookmarkEnd w:id="30"/>
     </w:p>
     <w:p>
       <w:r>
@@ -10058,12 +10055,12 @@
       <w:r>
         <w:br w:type="page"/>
       </w:r>
-      <w:bookmarkStart w:id="32" w:name="_Toc499571195"/>
+      <w:bookmarkStart w:id="31" w:name="_Toc499571195"/>
       <w:r>
         <w:lastRenderedPageBreak/>
         <w:t>Diagrama de Sequência – Newsletter</w:t>
       </w:r>
-      <w:bookmarkEnd w:id="32"/>
+      <w:bookmarkEnd w:id="31"/>
     </w:p>
     <w:p/>
     <w:p>
@@ -10169,12 +10166,12 @@
       <w:pPr>
         <w:pStyle w:val="Cabealho2"/>
       </w:pPr>
-      <w:bookmarkStart w:id="33" w:name="_Toc499571196"/>
+      <w:bookmarkStart w:id="32" w:name="_Toc499571196"/>
       <w:r>
         <w:lastRenderedPageBreak/>
         <w:t>Diagrama de Sequência – Newsletter Automático</w:t>
       </w:r>
-      <w:bookmarkEnd w:id="33"/>
+      <w:bookmarkEnd w:id="32"/>
       <w:r>
         <w:tab/>
       </w:r>
@@ -10260,10 +10257,10 @@
     <w:p/>
     <w:p/>
     <w:p/>
-    <w:p/>
-    <w:p/>
-    <w:p/>
-    <w:p/>
+    <w:p>
+      <w:bookmarkStart w:id="33" w:name="_GoBack"/>
+      <w:bookmarkEnd w:id="33"/>
+    </w:p>
     <w:p>
       <w:r>
         <w:br w:type="page"/>
@@ -10284,26 +10281,18 @@
         </w:rPr>
         <w:lastRenderedPageBreak/>
         <w:drawing>
-          <wp:anchor distT="0" distB="0" distL="114300" distR="114300" simplePos="0" relativeHeight="251667456" behindDoc="1" locked="0" layoutInCell="1" allowOverlap="1">
+          <wp:anchor distT="0" distB="0" distL="114300" distR="114300" simplePos="0" relativeHeight="251669504" behindDoc="0" locked="0" layoutInCell="1" allowOverlap="1">
             <wp:simplePos x="0" y="0"/>
             <wp:positionH relativeFrom="column">
-              <wp:posOffset>-836930</wp:posOffset>
+              <wp:posOffset>-846455</wp:posOffset>
             </wp:positionH>
             <wp:positionV relativeFrom="paragraph">
-              <wp:posOffset>525145</wp:posOffset>
+              <wp:posOffset>587375</wp:posOffset>
             </wp:positionV>
-            <wp:extent cx="9857740" cy="4886325"/>
-            <wp:effectExtent l="0" t="0" r="0" b="9525"/>
-            <wp:wrapTight wrapText="bothSides">
-              <wp:wrapPolygon edited="0">
-                <wp:start x="0" y="0"/>
-                <wp:lineTo x="0" y="21558"/>
-                <wp:lineTo x="21539" y="21558"/>
-                <wp:lineTo x="21539" y="0"/>
-                <wp:lineTo x="0" y="0"/>
-              </wp:wrapPolygon>
-            </wp:wrapTight>
-            <wp:docPr id="19" name="Imagem 19"/>
+            <wp:extent cx="6988810" cy="7804785"/>
+            <wp:effectExtent l="0" t="0" r="2540" b="5715"/>
+            <wp:wrapTopAndBottom/>
+            <wp:docPr id="21" name="Imagem 21"/>
             <wp:cNvGraphicFramePr>
               <a:graphicFrameLocks xmlns:a="http://schemas.openxmlformats.org/drawingml/2006/main" noChangeAspect="1"/>
             </wp:cNvGraphicFramePr>
@@ -10311,8 +10300,10 @@
               <a:graphicData uri="http://schemas.openxmlformats.org/drawingml/2006/picture">
                 <pic:pic xmlns:pic="http://schemas.openxmlformats.org/drawingml/2006/picture">
                   <pic:nvPicPr>
-                    <pic:cNvPr id="19" name="diagrama de classes.png"/>
-                    <pic:cNvPicPr/>
+                    <pic:cNvPr id="0" name="Picture 11"/>
+                    <pic:cNvPicPr>
+                      <a:picLocks noChangeAspect="1" noChangeArrowheads="1"/>
+                    </pic:cNvPicPr>
                   </pic:nvPicPr>
                   <pic:blipFill>
                     <a:blip r:embed="rId24">
@@ -10322,26 +10313,31 @@
                         </a:ext>
                       </a:extLst>
                     </a:blip>
+                    <a:srcRect/>
                     <a:stretch>
                       <a:fillRect/>
                     </a:stretch>
                   </pic:blipFill>
-                  <pic:spPr>
+                  <pic:spPr bwMode="auto">
                     <a:xfrm>
                       <a:off x="0" y="0"/>
-                      <a:ext cx="9857740" cy="4886325"/>
+                      <a:ext cx="6988810" cy="7804785"/>
                     </a:xfrm>
                     <a:prstGeom prst="rect">
                       <a:avLst/>
                     </a:prstGeom>
+                    <a:noFill/>
+                    <a:ln>
+                      <a:noFill/>
+                    </a:ln>
                   </pic:spPr>
                 </pic:pic>
               </a:graphicData>
             </a:graphic>
-            <wp14:sizeRelH relativeFrom="page">
+            <wp14:sizeRelH relativeFrom="margin">
               <wp14:pctWidth>0</wp14:pctWidth>
             </wp14:sizeRelH>
-            <wp14:sizeRelV relativeFrom="page">
+            <wp14:sizeRelV relativeFrom="margin">
               <wp14:pctHeight>0</wp14:pctHeight>
             </wp14:sizeRelV>
           </wp:anchor>
@@ -10438,7 +10434,6 @@
     </w:p>
     <w:p>
       <w:r>
-        <w:lastRenderedPageBreak/>
         <w:br w:type="page"/>
       </w:r>
     </w:p>
@@ -10450,7 +10445,7 @@
           <w:color w:val="4472C4" w:themeColor="accent1"/>
         </w:rPr>
         <w:sectPr>
-          <w:pgSz w:w="16840" w:h="11910" w:orient="landscape"/>
+          <w:pgSz w:w="11910" w:h="16840"/>
           <w:pgMar w:top="1678" w:right="1678" w:bottom="1678" w:left="1678" w:header="720" w:footer="720" w:gutter="0"/>
           <w:cols w:space="720"/>
           <w:noEndnote/>
@@ -14941,6 +14936,7 @@
         <w:docPartUnique/>
       </w:docPartObj>
     </w:sdtPr>
+    <w:sdtEndPr/>
     <w:sdtContent>
       <w:p>
         <w:pPr>
@@ -14960,7 +14956,7 @@
           <w:rPr>
             <w:noProof/>
           </w:rPr>
-          <w:t>14</w:t>
+          <w:t>42</w:t>
         </w:r>
         <w:r>
           <w:fldChar w:fldCharType="end"/>
@@ -15007,14 +15003,27 @@
     <w:pPr>
       <w:pStyle w:val="Cabealho"/>
     </w:pPr>
-    <w:fldSimple w:instr=" STYLEREF  nomecapa  \* MERGEFORMAT ">
-      <w:r>
-        <w:rPr>
-          <w:noProof/>
-        </w:rPr>
-        <w:t>Trail4Helth</w:t>
-      </w:r>
-    </w:fldSimple>
+    <w:r>
+      <w:fldChar w:fldCharType="begin"/>
+    </w:r>
+    <w:r>
+      <w:instrText xml:space="preserve"> STYLEREF  nomecapa  \* MERGEFORMAT </w:instrText>
+    </w:r>
+    <w:r>
+      <w:fldChar w:fldCharType="separate"/>
+    </w:r>
+    <w:r>
+      <w:rPr>
+        <w:noProof/>
+      </w:rPr>
+      <w:t>Trail4Helth</w:t>
+    </w:r>
+    <w:r>
+      <w:rPr>
+        <w:noProof/>
+      </w:rPr>
+      <w:fldChar w:fldCharType="end"/>
+    </w:r>
   </w:p>
 </w:hdr>
 </file>
@@ -17559,7 +17568,7 @@
 </file>
 
 <file path=customXml/itemProps1.xml><?xml version="1.0" encoding="utf-8"?>
-<ds:datastoreItem xmlns:ds="http://schemas.openxmlformats.org/officeDocument/2006/customXml" ds:itemID="{8E130426-0FE7-4BC4-8EEE-A2F95F7F4051}">
+<ds:datastoreItem xmlns:ds="http://schemas.openxmlformats.org/officeDocument/2006/customXml" ds:itemID="{10F7061A-757D-4230-91A0-779D1063BD9C}">
   <ds:schemaRefs>
     <ds:schemaRef ds:uri="http://schemas.openxmlformats.org/officeDocument/2006/bibliography"/>
   </ds:schemaRefs>

</xml_diff>